<commit_message>
Minor change to include github repo on word doc
</commit_message>
<xml_diff>
--- a/CA 2 - Programming in AI.docx
+++ b/CA 2 - Programming in AI.docx
@@ -2728,25 +2728,6 @@
           <w:szCs w:val="19"/>
           <w:rtl w:val="0"/>
         </w:rPr>
-        <w:t xml:space="preserve">Even though the model worked well overall, I noticed that some glass types were harder to classify than others. This could be because their features overlap with other classes. In the future, more advanced models or extra features could improve this. Techniques like convolutional neural networks or ensembles might also help boost performance.</w:t>
-      </w:r>
-    </w:p>
-    <w:p>
-      <w:pPr>
-        <w:spacing w:after="240" w:before="240" w:lineRule="auto"/>
-        <w:rPr>
-          <w:color w:val="1c1c1c"/>
-          <w:sz w:val="19"/>
-          <w:szCs w:val="19"/>
-        </w:rPr>
-      </w:pPr>
-      <w:r>
-        <w:rPr>
-          <w:color w:val="1c1c1c"/>
-          <w:sz w:val="19"/>
-          <w:szCs w:val="19"/>
-          <w:rtl w:val="0"/>
-        </w:rPr>
         <w:t xml:space="preserve">In summary, the model did a good job classifying glass types, and I learned a lot during the process. A lot of the concepts provided in class I can say that only started making more sense after putting this into practice, and by implementing a Neural network, I now have a deeper understanding of the overall concepts.</w:t>
       </w:r>
     </w:p>
@@ -3021,6 +3002,12 @@
         <w:rPr>
           <w:rtl w:val="0"/>
         </w:rPr>
+        <w:t xml:space="preserve">https://github.com/babiweltson/ca-2-programming-for-ai</w:t>
+      </w:r>
+      <w:r>
+        <w:rPr>
+          <w:rtl w:val="0"/>
+        </w:rPr>
       </w:r>
     </w:p>
     <w:p>
@@ -3061,8 +3048,6 @@
       </w:pPr>
       <w:r>
         <w:rPr>
-          <w:sz w:val="40"/>
-          <w:szCs w:val="40"/>
           <w:rtl w:val="0"/>
         </w:rPr>
         <w:t xml:space="preserve">https://capture.dropbox.com/Wv946A8uxU8XxU97</w:t>

</xml_diff>